<commit_message>
finish -dl.docx rekom kimpoi
</commit_message>
<xml_diff>
--- a/app/modules/rekomendasi_perkawinan/template/reports/output/wordTemplate.docx
+++ b/app/modules/rekomendasi_perkawinan/template/reports/output/wordTemplate.docx
@@ -535,7 +535,7 @@
           <w:sz w:val="24"/>
           <w:szCs w:val="24"/>
         </w:rPr>
-        <w:t>yth_nama</w:t>
+        <w:t>kepada_yth</w:t>
       </w:r>
     </w:p>
     <w:p>
@@ -555,15 +555,15 @@
           <w:szCs w:val="24"/>
           <w:lang w:val="id-ID"/>
         </w:rPr>
-        <w:t xml:space="preserve">di </w:t>
-      </w:r>
-      <w:r>
-        <w:rPr>
-          <w:rFonts w:ascii="Arial" w:hAnsi="Arial" w:cs="Arial"/>
-          <w:sz w:val="24"/>
-          <w:szCs w:val="24"/>
-        </w:rPr>
-        <w:t>yth_lokasi</w:t>
+        <w:t>di</w:t>
+      </w:r>
+      <w:r>
+        <w:rPr>
+          <w:rFonts w:ascii="Arial" w:hAnsi="Arial" w:cs="Arial"/>
+          <w:sz w:val="24"/>
+          <w:szCs w:val="24"/>
+        </w:rPr>
+        <w:t xml:space="preserve"> lokasi_yth</w:t>
       </w:r>
     </w:p>
     <w:p>

</xml_diff>